<commit_message>
Respawn - Updated Resume with Soft Skills
</commit_message>
<xml_diff>
--- a/Respawn Entertainment/ShantanuMane - Resume_Respawn.docx
+++ b/Respawn Entertainment/ShantanuMane - Resume_Respawn.docx
@@ -648,13 +648,13 @@
         <w:tblLook w:val="04A0" w:firstRow="1" w:lastRow="0" w:firstColumn="1" w:lastColumn="0" w:noHBand="0" w:noVBand="1"/>
       </w:tblPr>
       <w:tblGrid>
-        <w:gridCol w:w="5940"/>
-        <w:gridCol w:w="4428"/>
+        <w:gridCol w:w="5850"/>
+        <w:gridCol w:w="4518"/>
       </w:tblGrid>
       <w:tr>
         <w:tc>
           <w:tcPr>
-            <w:tcW w:w="5940" w:type="dxa"/>
+            <w:tcW w:w="5850" w:type="dxa"/>
             <w:shd w:val="clear" w:color="auto" w:fill="auto"/>
           </w:tcPr>
           <w:p>
@@ -741,7 +741,7 @@
           <w:p>
             <w:pPr>
               <w:rPr>
-                <w:sz w:val="19"/>
+                <w:sz w:val="20"/>
                 <w:szCs w:val="19"/>
               </w:rPr>
             </w:pPr>
@@ -751,7 +751,7 @@
                 <w:sz w:val="20"/>
                 <w:szCs w:val="19"/>
               </w:rPr>
-              <w:t>Software</w:t>
+              <w:t>Soft Skill</w:t>
             </w:r>
             <w:r>
               <w:rPr>
@@ -759,41 +759,42 @@
                 <w:sz w:val="20"/>
                 <w:szCs w:val="19"/>
               </w:rPr>
-              <w:t xml:space="preserve"> -</w:t>
+              <w:t>s -</w:t>
             </w:r>
             <w:r>
               <w:rPr>
+                <w:b/>
                 <w:sz w:val="20"/>
                 <w:szCs w:val="19"/>
               </w:rPr>
-              <w:t xml:space="preserve"> Unreal Engine 4</w:t>
+              <w:t xml:space="preserve"> </w:t>
             </w:r>
             <w:r>
               <w:rPr>
                 <w:sz w:val="20"/>
                 <w:szCs w:val="19"/>
               </w:rPr>
-              <w:t>, Unity</w:t>
+              <w:t>Iteration, Collaboration,</w:t>
             </w:r>
             <w:r>
               <w:rPr>
                 <w:sz w:val="20"/>
                 <w:szCs w:val="19"/>
               </w:rPr>
-              <w:t>,</w:t>
+              <w:t xml:space="preserve"> Problem Solving,</w:t>
             </w:r>
             <w:r>
               <w:rPr>
                 <w:sz w:val="20"/>
                 <w:szCs w:val="19"/>
               </w:rPr>
-              <w:t xml:space="preserve"> Maya, Flash</w:t>
+              <w:t xml:space="preserve"> Organization</w:t>
             </w:r>
           </w:p>
         </w:tc>
         <w:tc>
           <w:tcPr>
-            <w:tcW w:w="4428" w:type="dxa"/>
+            <w:tcW w:w="4518" w:type="dxa"/>
             <w:shd w:val="clear" w:color="auto" w:fill="auto"/>
           </w:tcPr>
           <w:p>
@@ -809,54 +810,6 @@
                 <w:sz w:val="20"/>
                 <w:szCs w:val="19"/>
               </w:rPr>
-              <w:t xml:space="preserve">Version Control </w:t>
-            </w:r>
-            <w:r>
-              <w:rPr>
-                <w:sz w:val="20"/>
-                <w:szCs w:val="19"/>
-              </w:rPr>
-              <w:t>- Perforce, Git</w:t>
-            </w:r>
-          </w:p>
-          <w:p>
-            <w:pPr>
-              <w:rPr>
-                <w:sz w:val="20"/>
-                <w:szCs w:val="19"/>
-              </w:rPr>
-            </w:pPr>
-            <w:r>
-              <w:rPr>
-                <w:b/>
-                <w:sz w:val="20"/>
-                <w:szCs w:val="19"/>
-              </w:rPr>
-              <w:t>IDEs -</w:t>
-            </w:r>
-            <w:r>
-              <w:rPr>
-                <w:sz w:val="20"/>
-                <w:szCs w:val="19"/>
-              </w:rPr>
-              <w:t xml:space="preserve"> Visual Studio 2015, Visual Studio 2017</w:t>
-            </w:r>
-          </w:p>
-          <w:p>
-            <w:pPr>
-              <w:rPr>
-                <w:rFonts w:ascii="Tw Cen MT Condensed" w:hAnsi="Tw Cen MT Condensed"/>
-                <w:b/>
-                <w:sz w:val="22"/>
-                <w:szCs w:val="22"/>
-              </w:rPr>
-            </w:pPr>
-            <w:r>
-              <w:rPr>
-                <w:b/>
-                <w:sz w:val="20"/>
-                <w:szCs w:val="19"/>
-              </w:rPr>
               <w:t xml:space="preserve">Software Documentation - </w:t>
             </w:r>
             <w:r>
@@ -875,6 +828,92 @@
               <w:t>Dia</w:t>
             </w:r>
             <w:proofErr w:type="spellEnd"/>
+          </w:p>
+          <w:p>
+            <w:pPr>
+              <w:rPr>
+                <w:sz w:val="20"/>
+                <w:szCs w:val="19"/>
+              </w:rPr>
+            </w:pPr>
+            <w:r>
+              <w:rPr>
+                <w:b/>
+                <w:sz w:val="20"/>
+                <w:szCs w:val="19"/>
+              </w:rPr>
+              <w:t>Software</w:t>
+            </w:r>
+            <w:r>
+              <w:rPr>
+                <w:b/>
+                <w:sz w:val="20"/>
+                <w:szCs w:val="19"/>
+              </w:rPr>
+              <w:t xml:space="preserve"> </w:t>
+            </w:r>
+            <w:r>
+              <w:rPr>
+                <w:b/>
+                <w:sz w:val="20"/>
+                <w:szCs w:val="19"/>
+              </w:rPr>
+              <w:t xml:space="preserve">Used </w:t>
+            </w:r>
+            <w:bookmarkStart w:id="0" w:name="_GoBack"/>
+            <w:bookmarkEnd w:id="0"/>
+            <w:r>
+              <w:rPr>
+                <w:b/>
+                <w:sz w:val="20"/>
+                <w:szCs w:val="19"/>
+              </w:rPr>
+              <w:t>-</w:t>
+            </w:r>
+            <w:r>
+              <w:rPr>
+                <w:sz w:val="20"/>
+                <w:szCs w:val="19"/>
+              </w:rPr>
+              <w:t xml:space="preserve"> Unreal Engine 4</w:t>
+            </w:r>
+            <w:r>
+              <w:rPr>
+                <w:sz w:val="20"/>
+                <w:szCs w:val="19"/>
+              </w:rPr>
+              <w:t>, Unity,</w:t>
+            </w:r>
+            <w:r>
+              <w:rPr>
+                <w:sz w:val="20"/>
+                <w:szCs w:val="19"/>
+              </w:rPr>
+              <w:t xml:space="preserve"> Maya, Flash</w:t>
+            </w:r>
+            <w:r>
+              <w:rPr>
+                <w:b/>
+                <w:sz w:val="20"/>
+                <w:szCs w:val="19"/>
+              </w:rPr>
+              <w:t xml:space="preserve"> </w:t>
+            </w:r>
+            <w:r>
+              <w:rPr>
+                <w:b/>
+                <w:sz w:val="20"/>
+                <w:szCs w:val="19"/>
+              </w:rPr>
+              <w:t xml:space="preserve">Version Control </w:t>
+            </w:r>
+            <w:r>
+              <w:rPr>
+                <w:sz w:val="20"/>
+                <w:szCs w:val="19"/>
+              </w:rPr>
+              <w:t>- Perforce, Git</w:t>
+            </w:r>
           </w:p>
         </w:tc>
       </w:tr>
@@ -1475,16 +1514,7 @@
           <w:sz w:val="20"/>
           <w:szCs w:val="20"/>
         </w:rPr>
-        <w:t xml:space="preserve"> that p</w:t>
-      </w:r>
-      <w:bookmarkStart w:id="0" w:name="_GoBack"/>
-      <w:bookmarkEnd w:id="0"/>
-      <w:r>
-        <w:rPr>
-          <w:sz w:val="20"/>
-          <w:szCs w:val="20"/>
-        </w:rPr>
-        <w:t>asses a robust unit test.</w:t>
+        <w:t xml:space="preserve"> that passes a robust unit test.</w:t>
       </w:r>
     </w:p>
     <w:p>
@@ -7007,7 +7037,7 @@
 </file>
 
 <file path=customXml/itemProps1.xml><?xml version="1.0" encoding="utf-8"?>
-<ds:datastoreItem xmlns:ds="http://schemas.openxmlformats.org/officeDocument/2006/customXml" ds:itemID="{914A84DC-7866-40C6-9332-1BE2C745C272}">
+<ds:datastoreItem xmlns:ds="http://schemas.openxmlformats.org/officeDocument/2006/customXml" ds:itemID="{62D7C53F-F374-4768-85A0-E359D6E7AB52}">
   <ds:schemaRefs>
     <ds:schemaRef ds:uri="http://schemas.openxmlformats.org/officeDocument/2006/bibliography"/>
   </ds:schemaRefs>

</xml_diff>

<commit_message>
Respawn - Minor updates to Resume
</commit_message>
<xml_diff>
--- a/Respawn Entertainment/ShantanuMane - Resume_Respawn.docx
+++ b/Respawn Entertainment/ShantanuMane - Resume_Respawn.docx
@@ -774,21 +774,7 @@
                 <w:sz w:val="20"/>
                 <w:szCs w:val="19"/>
               </w:rPr>
-              <w:t>Iteration, Collaboration,</w:t>
-            </w:r>
-            <w:r>
-              <w:rPr>
-                <w:sz w:val="20"/>
-                <w:szCs w:val="19"/>
-              </w:rPr>
-              <w:t xml:space="preserve"> Problem Solving,</w:t>
-            </w:r>
-            <w:r>
-              <w:rPr>
-                <w:sz w:val="20"/>
-                <w:szCs w:val="19"/>
-              </w:rPr>
-              <w:t xml:space="preserve"> Organization</w:t>
+              <w:t>Iteration, Collaboration, Problem Solving, Organization</w:t>
             </w:r>
           </w:p>
         </w:tc>
@@ -810,7 +796,23 @@
                 <w:sz w:val="20"/>
                 <w:szCs w:val="19"/>
               </w:rPr>
-              <w:t xml:space="preserve">Software Documentation - </w:t>
+              <w:t xml:space="preserve">Software </w:t>
+            </w:r>
+            <w:r>
+              <w:rPr>
+                <w:b/>
+                <w:sz w:val="20"/>
+                <w:szCs w:val="19"/>
+              </w:rPr>
+              <w:t>Architecture</w:t>
+            </w:r>
+            <w:r>
+              <w:rPr>
+                <w:b/>
+                <w:sz w:val="20"/>
+                <w:szCs w:val="19"/>
+              </w:rPr>
+              <w:t xml:space="preserve"> - </w:t>
             </w:r>
             <w:r>
               <w:rPr>
@@ -860,8 +862,6 @@
               </w:rPr>
               <w:t xml:space="preserve">Used </w:t>
             </w:r>
-            <w:bookmarkStart w:id="0" w:name="_GoBack"/>
-            <w:bookmarkEnd w:id="0"/>
             <w:r>
               <w:rPr>
                 <w:b/>
@@ -1847,7 +1847,25 @@
           <w:sz w:val="22"/>
           <w:szCs w:val="20"/>
         </w:rPr>
-        <w:t>MaVRick</w:t>
+        <w:t>Ma</w:t>
+      </w:r>
+      <w:r>
+        <w:rPr>
+          <w:b/>
+          <w:sz w:val="22"/>
+          <w:szCs w:val="20"/>
+        </w:rPr>
+        <w:t>vr</w:t>
+      </w:r>
+      <w:bookmarkStart w:id="0" w:name="_GoBack"/>
+      <w:bookmarkEnd w:id="0"/>
+      <w:r>
+        <w:rPr>
+          <w:b/>
+          <w:sz w:val="22"/>
+          <w:szCs w:val="20"/>
+        </w:rPr>
+        <w:t>ick</w:t>
       </w:r>
       <w:proofErr w:type="spellEnd"/>
       <w:r>
@@ -7037,7 +7055,7 @@
 </file>
 
 <file path=customXml/itemProps1.xml><?xml version="1.0" encoding="utf-8"?>
-<ds:datastoreItem xmlns:ds="http://schemas.openxmlformats.org/officeDocument/2006/customXml" ds:itemID="{62D7C53F-F374-4768-85A0-E359D6E7AB52}">
+<ds:datastoreItem xmlns:ds="http://schemas.openxmlformats.org/officeDocument/2006/customXml" ds:itemID="{520F63C3-DB07-408C-A0BA-31B8B0E4DDF4}">
   <ds:schemaRefs>
     <ds:schemaRef ds:uri="http://schemas.openxmlformats.org/officeDocument/2006/bibliography"/>
   </ds:schemaRefs>

</xml_diff>

<commit_message>
Updated Respawn application - Resume & Cover Letter
</commit_message>
<xml_diff>
--- a/Respawn Entertainment/ShantanuMane - Resume_Respawn.docx
+++ b/Respawn Entertainment/ShantanuMane - Resume_Respawn.docx
@@ -714,28 +714,36 @@
                 <w:sz w:val="20"/>
                 <w:szCs w:val="19"/>
               </w:rPr>
-              <w:t>Relevant Knowledge -</w:t>
+              <w:t xml:space="preserve">Software Experience </w:t>
+            </w:r>
+            <w:r>
+              <w:rPr>
+                <w:b/>
+                <w:sz w:val="20"/>
+                <w:szCs w:val="19"/>
+              </w:rPr>
+              <w:t>-</w:t>
             </w:r>
             <w:r>
               <w:rPr>
                 <w:sz w:val="20"/>
                 <w:szCs w:val="19"/>
               </w:rPr>
-              <w:t xml:space="preserve"> </w:t>
+              <w:t xml:space="preserve"> Unreal Engine 4</w:t>
             </w:r>
             <w:r>
               <w:rPr>
                 <w:sz w:val="20"/>
                 <w:szCs w:val="19"/>
               </w:rPr>
-              <w:t xml:space="preserve">3D Math, </w:t>
+              <w:t>, Unity,</w:t>
             </w:r>
             <w:r>
               <w:rPr>
                 <w:sz w:val="20"/>
                 <w:szCs w:val="19"/>
               </w:rPr>
-              <w:t>Data Structures, Memory &amp; Cache</w:t>
+              <w:t xml:space="preserve"> Maya, Perforce, Git</w:t>
             </w:r>
           </w:p>
           <w:p>
@@ -796,6 +804,37 @@
                 <w:sz w:val="20"/>
                 <w:szCs w:val="19"/>
               </w:rPr>
+              <w:t>Computer Science</w:t>
+            </w:r>
+            <w:r>
+              <w:rPr>
+                <w:b/>
+                <w:sz w:val="20"/>
+                <w:szCs w:val="19"/>
+              </w:rPr>
+              <w:t xml:space="preserve"> -</w:t>
+            </w:r>
+            <w:r>
+              <w:rPr>
+                <w:sz w:val="20"/>
+                <w:szCs w:val="19"/>
+              </w:rPr>
+              <w:t xml:space="preserve"> 3D Math, Data Structures, Memory &amp; Cache, Code Optimization &amp; Design</w:t>
+            </w:r>
+          </w:p>
+          <w:p>
+            <w:pPr>
+              <w:rPr>
+                <w:sz w:val="20"/>
+                <w:szCs w:val="19"/>
+              </w:rPr>
+            </w:pPr>
+            <w:r>
+              <w:rPr>
+                <w:b/>
+                <w:sz w:val="20"/>
+                <w:szCs w:val="19"/>
+              </w:rPr>
               <w:t xml:space="preserve">Software </w:t>
             </w:r>
             <w:r>
@@ -829,91 +868,9 @@
               </w:rPr>
               <w:t>Dia</w:t>
             </w:r>
+            <w:bookmarkStart w:id="0" w:name="_GoBack"/>
+            <w:bookmarkEnd w:id="0"/>
             <w:proofErr w:type="spellEnd"/>
-          </w:p>
-          <w:p>
-            <w:pPr>
-              <w:rPr>
-                <w:sz w:val="20"/>
-                <w:szCs w:val="19"/>
-              </w:rPr>
-            </w:pPr>
-            <w:r>
-              <w:rPr>
-                <w:b/>
-                <w:sz w:val="20"/>
-                <w:szCs w:val="19"/>
-              </w:rPr>
-              <w:t>Software</w:t>
-            </w:r>
-            <w:r>
-              <w:rPr>
-                <w:b/>
-                <w:sz w:val="20"/>
-                <w:szCs w:val="19"/>
-              </w:rPr>
-              <w:t xml:space="preserve"> </w:t>
-            </w:r>
-            <w:r>
-              <w:rPr>
-                <w:b/>
-                <w:sz w:val="20"/>
-                <w:szCs w:val="19"/>
-              </w:rPr>
-              <w:t xml:space="preserve">Used </w:t>
-            </w:r>
-            <w:r>
-              <w:rPr>
-                <w:b/>
-                <w:sz w:val="20"/>
-                <w:szCs w:val="19"/>
-              </w:rPr>
-              <w:t>-</w:t>
-            </w:r>
-            <w:r>
-              <w:rPr>
-                <w:sz w:val="20"/>
-                <w:szCs w:val="19"/>
-              </w:rPr>
-              <w:t xml:space="preserve"> Unreal Engine 4</w:t>
-            </w:r>
-            <w:r>
-              <w:rPr>
-                <w:sz w:val="20"/>
-                <w:szCs w:val="19"/>
-              </w:rPr>
-              <w:t>, Unity,</w:t>
-            </w:r>
-            <w:r>
-              <w:rPr>
-                <w:sz w:val="20"/>
-                <w:szCs w:val="19"/>
-              </w:rPr>
-              <w:t xml:space="preserve"> Maya, Flash</w:t>
-            </w:r>
-            <w:r>
-              <w:rPr>
-                <w:b/>
-                <w:sz w:val="20"/>
-                <w:szCs w:val="19"/>
-              </w:rPr>
-              <w:t xml:space="preserve"> </w:t>
-            </w:r>
-            <w:r>
-              <w:rPr>
-                <w:b/>
-                <w:sz w:val="20"/>
-                <w:szCs w:val="19"/>
-              </w:rPr>
-              <w:t xml:space="preserve">Version Control </w:t>
-            </w:r>
-            <w:r>
-              <w:rPr>
-                <w:sz w:val="20"/>
-                <w:szCs w:val="19"/>
-              </w:rPr>
-              <w:t>- Perforce, Git</w:t>
-            </w:r>
           </w:p>
         </w:tc>
       </w:tr>
@@ -1895,8 +1852,6 @@
         </w:rPr>
         <w:t>‘</w:t>
       </w:r>
-      <w:bookmarkStart w:id="0" w:name="_GoBack"/>
-      <w:bookmarkEnd w:id="0"/>
       <w:r>
         <w:rPr>
           <w:sz w:val="20"/>
@@ -7037,7 +6992,7 @@
 </file>
 
 <file path=customXml/itemProps1.xml><?xml version="1.0" encoding="utf-8"?>
-<ds:datastoreItem xmlns:ds="http://schemas.openxmlformats.org/officeDocument/2006/customXml" ds:itemID="{0E594C2D-56A2-4287-9C98-62A26EC8547F}">
+<ds:datastoreItem xmlns:ds="http://schemas.openxmlformats.org/officeDocument/2006/customXml" ds:itemID="{7FABF3D8-4D92-420D-A3A4-A5C1F5D3A296}">
   <ds:schemaRefs>
     <ds:schemaRef ds:uri="http://schemas.openxmlformats.org/officeDocument/2006/bibliography"/>
   </ds:schemaRefs>

</xml_diff>